<commit_message>
Updated, finished part 2A+2B
</commit_message>
<xml_diff>
--- a/AnswerSheet_Lab1_Updated.docx
+++ b/AnswerSheet_Lab1_Updated.docx
@@ -45,6 +45,18 @@
       </w:r>
       <w:r>
         <w:t xml:space="preserve"> </w:t>
+      </w:r>
+      <w:r>
+        <w:tab/>
+      </w:r>
+      <w:r>
+        <w:rPr>
+          <w:b/>
+          <w:bCs/>
+          <w:color w:val="FF0000"/>
+          <w:highlight w:val="yellow"/>
+        </w:rPr>
+        <w:t>!!!!</w:t>
       </w:r>
     </w:p>
     <w:p/>
@@ -1286,7 +1298,563 @@
         <w:t>” function with the same parameter settings as for question 2A, except that the interleaving strategy should be “sentence”.</w:t>
       </w:r>
     </w:p>
-    <w:p/>
+    <w:p>
+      <w:r>
+        <w:rPr>
+          <w:noProof/>
+        </w:rPr>
+        <w:lastRenderedPageBreak/>
+        <w:drawing>
+          <wp:inline distT="0" distB="0" distL="0" distR="0" wp14:anchorId="0E393963" wp14:editId="2EC4C5D1">
+            <wp:extent cx="5448300" cy="3997837"/>
+            <wp:effectExtent l="0" t="0" r="0" b="3175"/>
+            <wp:docPr id="1" name="Afbeelding 1"/>
+            <wp:cNvGraphicFramePr>
+              <a:graphicFrameLocks xmlns:a="http://schemas.openxmlformats.org/drawingml/2006/main" noChangeAspect="1"/>
+            </wp:cNvGraphicFramePr>
+            <a:graphic xmlns:a="http://schemas.openxmlformats.org/drawingml/2006/main">
+              <a:graphicData uri="http://schemas.openxmlformats.org/drawingml/2006/picture">
+                <pic:pic xmlns:pic="http://schemas.openxmlformats.org/drawingml/2006/picture">
+                  <pic:nvPicPr>
+                    <pic:cNvPr id="0" name="Picture 1"/>
+                    <pic:cNvPicPr>
+                      <a:picLocks noChangeAspect="1" noChangeArrowheads="1"/>
+                    </pic:cNvPicPr>
+                  </pic:nvPicPr>
+                  <pic:blipFill>
+                    <a:blip r:embed="rId15">
+                      <a:extLst>
+                        <a:ext uri="{28A0092B-C50C-407E-A947-70E740481C1C}">
+                          <a14:useLocalDpi xmlns:a14="http://schemas.microsoft.com/office/drawing/2010/main" val="0"/>
+                        </a:ext>
+                      </a:extLst>
+                    </a:blip>
+                    <a:srcRect/>
+                    <a:stretch>
+                      <a:fillRect/>
+                    </a:stretch>
+                  </pic:blipFill>
+                  <pic:spPr bwMode="auto">
+                    <a:xfrm>
+                      <a:off x="0" y="0"/>
+                      <a:ext cx="5450708" cy="3999604"/>
+                    </a:xfrm>
+                    <a:prstGeom prst="rect">
+                      <a:avLst/>
+                    </a:prstGeom>
+                    <a:noFill/>
+                    <a:ln>
+                      <a:noFill/>
+                    </a:ln>
+                  </pic:spPr>
+                </pic:pic>
+              </a:graphicData>
+            </a:graphic>
+          </wp:inline>
+        </w:drawing>
+      </w:r>
+    </w:p>
+    <w:p>
+      <w:r>
+        <w:rPr>
+          <w:noProof/>
+        </w:rPr>
+        <w:drawing>
+          <wp:inline distT="0" distB="0" distL="0" distR="0" wp14:anchorId="7F4486EF" wp14:editId="4855C235">
+            <wp:extent cx="5437675" cy="4152900"/>
+            <wp:effectExtent l="0" t="0" r="0" b="0"/>
+            <wp:docPr id="2" name="Afbeelding 2"/>
+            <wp:cNvGraphicFramePr>
+              <a:graphicFrameLocks xmlns:a="http://schemas.openxmlformats.org/drawingml/2006/main" noChangeAspect="1"/>
+            </wp:cNvGraphicFramePr>
+            <a:graphic xmlns:a="http://schemas.openxmlformats.org/drawingml/2006/main">
+              <a:graphicData uri="http://schemas.openxmlformats.org/drawingml/2006/picture">
+                <pic:pic xmlns:pic="http://schemas.openxmlformats.org/drawingml/2006/picture">
+                  <pic:nvPicPr>
+                    <pic:cNvPr id="0" name="Picture 2"/>
+                    <pic:cNvPicPr>
+                      <a:picLocks noChangeAspect="1" noChangeArrowheads="1"/>
+                    </pic:cNvPicPr>
+                  </pic:nvPicPr>
+                  <pic:blipFill>
+                    <a:blip r:embed="rId16">
+                      <a:extLst>
+                        <a:ext uri="{28A0092B-C50C-407E-A947-70E740481C1C}">
+                          <a14:useLocalDpi xmlns:a14="http://schemas.microsoft.com/office/drawing/2010/main" val="0"/>
+                        </a:ext>
+                      </a:extLst>
+                    </a:blip>
+                    <a:srcRect/>
+                    <a:stretch>
+                      <a:fillRect/>
+                    </a:stretch>
+                  </pic:blipFill>
+                  <pic:spPr bwMode="auto">
+                    <a:xfrm>
+                      <a:off x="0" y="0"/>
+                      <a:ext cx="5442510" cy="4156593"/>
+                    </a:xfrm>
+                    <a:prstGeom prst="rect">
+                      <a:avLst/>
+                    </a:prstGeom>
+                    <a:noFill/>
+                    <a:ln>
+                      <a:noFill/>
+                    </a:ln>
+                  </pic:spPr>
+                </pic:pic>
+              </a:graphicData>
+            </a:graphic>
+          </wp:inline>
+        </w:drawing>
+      </w:r>
+    </w:p>
+    <w:p>
+      <w:r>
+        <w:rPr>
+          <w:noProof/>
+        </w:rPr>
+        <w:lastRenderedPageBreak/>
+        <w:drawing>
+          <wp:inline distT="0" distB="0" distL="0" distR="0" wp14:anchorId="2CF2D651" wp14:editId="3BC0932F">
+            <wp:extent cx="5514975" cy="4184407"/>
+            <wp:effectExtent l="0" t="0" r="0" b="6985"/>
+            <wp:docPr id="3" name="Afbeelding 3"/>
+            <wp:cNvGraphicFramePr>
+              <a:graphicFrameLocks xmlns:a="http://schemas.openxmlformats.org/drawingml/2006/main" noChangeAspect="1"/>
+            </wp:cNvGraphicFramePr>
+            <a:graphic xmlns:a="http://schemas.openxmlformats.org/drawingml/2006/main">
+              <a:graphicData uri="http://schemas.openxmlformats.org/drawingml/2006/picture">
+                <pic:pic xmlns:pic="http://schemas.openxmlformats.org/drawingml/2006/picture">
+                  <pic:nvPicPr>
+                    <pic:cNvPr id="0" name="Picture 3"/>
+                    <pic:cNvPicPr>
+                      <a:picLocks noChangeAspect="1" noChangeArrowheads="1"/>
+                    </pic:cNvPicPr>
+                  </pic:nvPicPr>
+                  <pic:blipFill>
+                    <a:blip r:embed="rId17">
+                      <a:extLst>
+                        <a:ext uri="{28A0092B-C50C-407E-A947-70E740481C1C}">
+                          <a14:useLocalDpi xmlns:a14="http://schemas.microsoft.com/office/drawing/2010/main" val="0"/>
+                        </a:ext>
+                      </a:extLst>
+                    </a:blip>
+                    <a:srcRect/>
+                    <a:stretch>
+                      <a:fillRect/>
+                    </a:stretch>
+                  </pic:blipFill>
+                  <pic:spPr bwMode="auto">
+                    <a:xfrm>
+                      <a:off x="0" y="0"/>
+                      <a:ext cx="5523643" cy="4190984"/>
+                    </a:xfrm>
+                    <a:prstGeom prst="rect">
+                      <a:avLst/>
+                    </a:prstGeom>
+                    <a:noFill/>
+                    <a:ln>
+                      <a:noFill/>
+                    </a:ln>
+                  </pic:spPr>
+                </pic:pic>
+              </a:graphicData>
+            </a:graphic>
+          </wp:inline>
+        </w:drawing>
+      </w:r>
+    </w:p>
+    <w:p>
+      <w:r>
+        <w:rPr>
+          <w:noProof/>
+        </w:rPr>
+        <w:drawing>
+          <wp:inline distT="0" distB="0" distL="0" distR="0" wp14:anchorId="398F69F3" wp14:editId="249F4B4D">
+            <wp:extent cx="5537602" cy="4514850"/>
+            <wp:effectExtent l="0" t="0" r="6350" b="0"/>
+            <wp:docPr id="4" name="Afbeelding 4"/>
+            <wp:cNvGraphicFramePr>
+              <a:graphicFrameLocks xmlns:a="http://schemas.openxmlformats.org/drawingml/2006/main" noChangeAspect="1"/>
+            </wp:cNvGraphicFramePr>
+            <a:graphic xmlns:a="http://schemas.openxmlformats.org/drawingml/2006/main">
+              <a:graphicData uri="http://schemas.openxmlformats.org/drawingml/2006/picture">
+                <pic:pic xmlns:pic="http://schemas.openxmlformats.org/drawingml/2006/picture">
+                  <pic:nvPicPr>
+                    <pic:cNvPr id="0" name="Picture 4"/>
+                    <pic:cNvPicPr>
+                      <a:picLocks noChangeAspect="1" noChangeArrowheads="1"/>
+                    </pic:cNvPicPr>
+                  </pic:nvPicPr>
+                  <pic:blipFill>
+                    <a:blip r:embed="rId18">
+                      <a:extLst>
+                        <a:ext uri="{28A0092B-C50C-407E-A947-70E740481C1C}">
+                          <a14:useLocalDpi xmlns:a14="http://schemas.microsoft.com/office/drawing/2010/main" val="0"/>
+                        </a:ext>
+                      </a:extLst>
+                    </a:blip>
+                    <a:srcRect/>
+                    <a:stretch>
+                      <a:fillRect/>
+                    </a:stretch>
+                  </pic:blipFill>
+                  <pic:spPr bwMode="auto">
+                    <a:xfrm>
+                      <a:off x="0" y="0"/>
+                      <a:ext cx="5539493" cy="4516392"/>
+                    </a:xfrm>
+                    <a:prstGeom prst="rect">
+                      <a:avLst/>
+                    </a:prstGeom>
+                    <a:noFill/>
+                    <a:ln>
+                      <a:noFill/>
+                    </a:ln>
+                  </pic:spPr>
+                </pic:pic>
+              </a:graphicData>
+            </a:graphic>
+          </wp:inline>
+        </w:drawing>
+      </w:r>
+    </w:p>
+    <w:p>
+      <w:r>
+        <w:rPr>
+          <w:noProof/>
+        </w:rPr>
+        <w:lastRenderedPageBreak/>
+        <w:drawing>
+          <wp:inline distT="0" distB="0" distL="0" distR="0" wp14:anchorId="4AB5D118" wp14:editId="6D551C48">
+            <wp:extent cx="5581650" cy="4643636"/>
+            <wp:effectExtent l="0" t="0" r="0" b="5080"/>
+            <wp:docPr id="8" name="Afbeelding 8"/>
+            <wp:cNvGraphicFramePr>
+              <a:graphicFrameLocks xmlns:a="http://schemas.openxmlformats.org/drawingml/2006/main" noChangeAspect="1"/>
+            </wp:cNvGraphicFramePr>
+            <a:graphic xmlns:a="http://schemas.openxmlformats.org/drawingml/2006/main">
+              <a:graphicData uri="http://schemas.openxmlformats.org/drawingml/2006/picture">
+                <pic:pic xmlns:pic="http://schemas.openxmlformats.org/drawingml/2006/picture">
+                  <pic:nvPicPr>
+                    <pic:cNvPr id="0" name="Picture 5"/>
+                    <pic:cNvPicPr>
+                      <a:picLocks noChangeAspect="1" noChangeArrowheads="1"/>
+                    </pic:cNvPicPr>
+                  </pic:nvPicPr>
+                  <pic:blipFill>
+                    <a:blip r:embed="rId19">
+                      <a:extLst>
+                        <a:ext uri="{28A0092B-C50C-407E-A947-70E740481C1C}">
+                          <a14:useLocalDpi xmlns:a14="http://schemas.microsoft.com/office/drawing/2010/main" val="0"/>
+                        </a:ext>
+                      </a:extLst>
+                    </a:blip>
+                    <a:srcRect/>
+                    <a:stretch>
+                      <a:fillRect/>
+                    </a:stretch>
+                  </pic:blipFill>
+                  <pic:spPr bwMode="auto">
+                    <a:xfrm>
+                      <a:off x="0" y="0"/>
+                      <a:ext cx="5584446" cy="4645962"/>
+                    </a:xfrm>
+                    <a:prstGeom prst="rect">
+                      <a:avLst/>
+                    </a:prstGeom>
+                    <a:noFill/>
+                    <a:ln>
+                      <a:noFill/>
+                    </a:ln>
+                  </pic:spPr>
+                </pic:pic>
+              </a:graphicData>
+            </a:graphic>
+          </wp:inline>
+        </w:drawing>
+      </w:r>
+    </w:p>
+    <w:p>
+      <w:r>
+        <w:rPr>
+          <w:noProof/>
+        </w:rPr>
+        <w:drawing>
+          <wp:inline distT="0" distB="0" distL="0" distR="0" wp14:anchorId="3B8B9971" wp14:editId="46C793BA">
+            <wp:extent cx="5593229" cy="4057650"/>
+            <wp:effectExtent l="0" t="0" r="7620" b="0"/>
+            <wp:docPr id="16" name="Afbeelding 16"/>
+            <wp:cNvGraphicFramePr>
+              <a:graphicFrameLocks xmlns:a="http://schemas.openxmlformats.org/drawingml/2006/main" noChangeAspect="1"/>
+            </wp:cNvGraphicFramePr>
+            <a:graphic xmlns:a="http://schemas.openxmlformats.org/drawingml/2006/main">
+              <a:graphicData uri="http://schemas.openxmlformats.org/drawingml/2006/picture">
+                <pic:pic xmlns:pic="http://schemas.openxmlformats.org/drawingml/2006/picture">
+                  <pic:nvPicPr>
+                    <pic:cNvPr id="0" name="Picture 6"/>
+                    <pic:cNvPicPr>
+                      <a:picLocks noChangeAspect="1" noChangeArrowheads="1"/>
+                    </pic:cNvPicPr>
+                  </pic:nvPicPr>
+                  <pic:blipFill>
+                    <a:blip r:embed="rId20">
+                      <a:extLst>
+                        <a:ext uri="{28A0092B-C50C-407E-A947-70E740481C1C}">
+                          <a14:useLocalDpi xmlns:a14="http://schemas.microsoft.com/office/drawing/2010/main" val="0"/>
+                        </a:ext>
+                      </a:extLst>
+                    </a:blip>
+                    <a:srcRect/>
+                    <a:stretch>
+                      <a:fillRect/>
+                    </a:stretch>
+                  </pic:blipFill>
+                  <pic:spPr bwMode="auto">
+                    <a:xfrm>
+                      <a:off x="0" y="0"/>
+                      <a:ext cx="5599885" cy="4062479"/>
+                    </a:xfrm>
+                    <a:prstGeom prst="rect">
+                      <a:avLst/>
+                    </a:prstGeom>
+                    <a:noFill/>
+                    <a:ln>
+                      <a:noFill/>
+                    </a:ln>
+                  </pic:spPr>
+                </pic:pic>
+              </a:graphicData>
+            </a:graphic>
+          </wp:inline>
+        </w:drawing>
+      </w:r>
+    </w:p>
+    <w:p>
+      <w:r>
+        <w:rPr>
+          <w:noProof/>
+        </w:rPr>
+        <w:lastRenderedPageBreak/>
+        <w:drawing>
+          <wp:inline distT="0" distB="0" distL="0" distR="0" wp14:anchorId="63F4F514" wp14:editId="5C6137D4">
+            <wp:extent cx="5517468" cy="4314825"/>
+            <wp:effectExtent l="0" t="0" r="7620" b="0"/>
+            <wp:docPr id="17" name="Afbeelding 17"/>
+            <wp:cNvGraphicFramePr>
+              <a:graphicFrameLocks xmlns:a="http://schemas.openxmlformats.org/drawingml/2006/main" noChangeAspect="1"/>
+            </wp:cNvGraphicFramePr>
+            <a:graphic xmlns:a="http://schemas.openxmlformats.org/drawingml/2006/main">
+              <a:graphicData uri="http://schemas.openxmlformats.org/drawingml/2006/picture">
+                <pic:pic xmlns:pic="http://schemas.openxmlformats.org/drawingml/2006/picture">
+                  <pic:nvPicPr>
+                    <pic:cNvPr id="0" name="Picture 7"/>
+                    <pic:cNvPicPr>
+                      <a:picLocks noChangeAspect="1" noChangeArrowheads="1"/>
+                    </pic:cNvPicPr>
+                  </pic:nvPicPr>
+                  <pic:blipFill>
+                    <a:blip r:embed="rId21">
+                      <a:extLst>
+                        <a:ext uri="{28A0092B-C50C-407E-A947-70E740481C1C}">
+                          <a14:useLocalDpi xmlns:a14="http://schemas.microsoft.com/office/drawing/2010/main" val="0"/>
+                        </a:ext>
+                      </a:extLst>
+                    </a:blip>
+                    <a:srcRect/>
+                    <a:stretch>
+                      <a:fillRect/>
+                    </a:stretch>
+                  </pic:blipFill>
+                  <pic:spPr bwMode="auto">
+                    <a:xfrm>
+                      <a:off x="0" y="0"/>
+                      <a:ext cx="5520609" cy="4317282"/>
+                    </a:xfrm>
+                    <a:prstGeom prst="rect">
+                      <a:avLst/>
+                    </a:prstGeom>
+                    <a:noFill/>
+                    <a:ln>
+                      <a:noFill/>
+                    </a:ln>
+                  </pic:spPr>
+                </pic:pic>
+              </a:graphicData>
+            </a:graphic>
+          </wp:inline>
+        </w:drawing>
+      </w:r>
+    </w:p>
+    <w:p/>
+    <w:p>
+      <w:r>
+        <w:rPr>
+          <w:noProof/>
+        </w:rPr>
+        <w:drawing>
+          <wp:inline distT="0" distB="0" distL="0" distR="0" wp14:anchorId="1D04E6C6" wp14:editId="1961A055">
+            <wp:extent cx="5521438" cy="4143375"/>
+            <wp:effectExtent l="0" t="0" r="3175" b="0"/>
+            <wp:docPr id="18" name="Afbeelding 18"/>
+            <wp:cNvGraphicFramePr>
+              <a:graphicFrameLocks xmlns:a="http://schemas.openxmlformats.org/drawingml/2006/main" noChangeAspect="1"/>
+            </wp:cNvGraphicFramePr>
+            <a:graphic xmlns:a="http://schemas.openxmlformats.org/drawingml/2006/main">
+              <a:graphicData uri="http://schemas.openxmlformats.org/drawingml/2006/picture">
+                <pic:pic xmlns:pic="http://schemas.openxmlformats.org/drawingml/2006/picture">
+                  <pic:nvPicPr>
+                    <pic:cNvPr id="0" name="Picture 8"/>
+                    <pic:cNvPicPr>
+                      <a:picLocks noChangeAspect="1" noChangeArrowheads="1"/>
+                    </pic:cNvPicPr>
+                  </pic:nvPicPr>
+                  <pic:blipFill>
+                    <a:blip r:embed="rId22">
+                      <a:extLst>
+                        <a:ext uri="{28A0092B-C50C-407E-A947-70E740481C1C}">
+                          <a14:useLocalDpi xmlns:a14="http://schemas.microsoft.com/office/drawing/2010/main" val="0"/>
+                        </a:ext>
+                      </a:extLst>
+                    </a:blip>
+                    <a:srcRect/>
+                    <a:stretch>
+                      <a:fillRect/>
+                    </a:stretch>
+                  </pic:blipFill>
+                  <pic:spPr bwMode="auto">
+                    <a:xfrm>
+                      <a:off x="0" y="0"/>
+                      <a:ext cx="5521957" cy="4143764"/>
+                    </a:xfrm>
+                    <a:prstGeom prst="rect">
+                      <a:avLst/>
+                    </a:prstGeom>
+                    <a:noFill/>
+                    <a:ln>
+                      <a:noFill/>
+                    </a:ln>
+                  </pic:spPr>
+                </pic:pic>
+              </a:graphicData>
+            </a:graphic>
+          </wp:inline>
+        </w:drawing>
+      </w:r>
+    </w:p>
+    <w:p/>
+    <w:p>
+      <w:r>
+        <w:rPr>
+          <w:noProof/>
+        </w:rPr>
+        <w:lastRenderedPageBreak/>
+        <w:drawing>
+          <wp:inline distT="0" distB="0" distL="0" distR="0" wp14:anchorId="77EE7259" wp14:editId="7575F904">
+            <wp:extent cx="5525411" cy="4229100"/>
+            <wp:effectExtent l="0" t="0" r="0" b="0"/>
+            <wp:docPr id="19" name="Afbeelding 19"/>
+            <wp:cNvGraphicFramePr>
+              <a:graphicFrameLocks xmlns:a="http://schemas.openxmlformats.org/drawingml/2006/main" noChangeAspect="1"/>
+            </wp:cNvGraphicFramePr>
+            <a:graphic xmlns:a="http://schemas.openxmlformats.org/drawingml/2006/main">
+              <a:graphicData uri="http://schemas.openxmlformats.org/drawingml/2006/picture">
+                <pic:pic xmlns:pic="http://schemas.openxmlformats.org/drawingml/2006/picture">
+                  <pic:nvPicPr>
+                    <pic:cNvPr id="0" name="Picture 9"/>
+                    <pic:cNvPicPr>
+                      <a:picLocks noChangeAspect="1" noChangeArrowheads="1"/>
+                    </pic:cNvPicPr>
+                  </pic:nvPicPr>
+                  <pic:blipFill>
+                    <a:blip r:embed="rId23">
+                      <a:extLst>
+                        <a:ext uri="{28A0092B-C50C-407E-A947-70E740481C1C}">
+                          <a14:useLocalDpi xmlns:a14="http://schemas.microsoft.com/office/drawing/2010/main" val="0"/>
+                        </a:ext>
+                      </a:extLst>
+                    </a:blip>
+                    <a:srcRect/>
+                    <a:stretch>
+                      <a:fillRect/>
+                    </a:stretch>
+                  </pic:blipFill>
+                  <pic:spPr bwMode="auto">
+                    <a:xfrm>
+                      <a:off x="0" y="0"/>
+                      <a:ext cx="5526220" cy="4229719"/>
+                    </a:xfrm>
+                    <a:prstGeom prst="rect">
+                      <a:avLst/>
+                    </a:prstGeom>
+                    <a:noFill/>
+                    <a:ln>
+                      <a:noFill/>
+                    </a:ln>
+                  </pic:spPr>
+                </pic:pic>
+              </a:graphicData>
+            </a:graphic>
+          </wp:inline>
+        </w:drawing>
+      </w:r>
+    </w:p>
+    <w:p>
+      <w:r>
+        <w:rPr>
+          <w:noProof/>
+        </w:rPr>
+        <w:drawing>
+          <wp:inline distT="0" distB="0" distL="0" distR="0" wp14:anchorId="11B8AB54" wp14:editId="0561F9B4">
+            <wp:extent cx="5516108" cy="3781425"/>
+            <wp:effectExtent l="0" t="0" r="8890" b="0"/>
+            <wp:docPr id="20" name="Afbeelding 20"/>
+            <wp:cNvGraphicFramePr>
+              <a:graphicFrameLocks xmlns:a="http://schemas.openxmlformats.org/drawingml/2006/main" noChangeAspect="1"/>
+            </wp:cNvGraphicFramePr>
+            <a:graphic xmlns:a="http://schemas.openxmlformats.org/drawingml/2006/main">
+              <a:graphicData uri="http://schemas.openxmlformats.org/drawingml/2006/picture">
+                <pic:pic xmlns:pic="http://schemas.openxmlformats.org/drawingml/2006/picture">
+                  <pic:nvPicPr>
+                    <pic:cNvPr id="0" name="Picture 10"/>
+                    <pic:cNvPicPr>
+                      <a:picLocks noChangeAspect="1" noChangeArrowheads="1"/>
+                    </pic:cNvPicPr>
+                  </pic:nvPicPr>
+                  <pic:blipFill>
+                    <a:blip r:embed="rId24">
+                      <a:extLst>
+                        <a:ext uri="{28A0092B-C50C-407E-A947-70E740481C1C}">
+                          <a14:useLocalDpi xmlns:a14="http://schemas.microsoft.com/office/drawing/2010/main" val="0"/>
+                        </a:ext>
+                      </a:extLst>
+                    </a:blip>
+                    <a:srcRect/>
+                    <a:stretch>
+                      <a:fillRect/>
+                    </a:stretch>
+                  </pic:blipFill>
+                  <pic:spPr bwMode="auto">
+                    <a:xfrm>
+                      <a:off x="0" y="0"/>
+                      <a:ext cx="5520057" cy="3784132"/>
+                    </a:xfrm>
+                    <a:prstGeom prst="rect">
+                      <a:avLst/>
+                    </a:prstGeom>
+                    <a:noFill/>
+                    <a:ln>
+                      <a:noFill/>
+                    </a:ln>
+                  </pic:spPr>
+                </pic:pic>
+              </a:graphicData>
+            </a:graphic>
+          </wp:inline>
+        </w:drawing>
+      </w:r>
+    </w:p>
     <w:p/>
     <w:p/>
     <w:p/>
@@ -1306,6 +1874,7 @@
           <w:i/>
           <w:iCs/>
         </w:rPr>
+        <w:lastRenderedPageBreak/>
         <w:t>2C:</w:t>
       </w:r>
       <w:r>

</xml_diff>